<commit_message>
Author comments and correction
</commit_message>
<xml_diff>
--- a/ofv_fife_2021  ro.docx
+++ b/ofv_fife_2021  ro.docx
@@ -71,13 +71,8 @@
       </w:r>
       <w:proofErr w:type="spellEnd"/>
       <w:r>
-        <w:t xml:space="preserve"> infecting three ornamentals in </w:t>
-      </w:r>
-      <w:proofErr w:type="gramStart"/>
-      <w:r>
-        <w:t>Florida</w:t>
-      </w:r>
-      <w:proofErr w:type="gramEnd"/>
+        <w:t xml:space="preserve"> infecting three ornamentals in Florida</w:t>
+      </w:r>
     </w:p>
     <w:p>
       <w:pPr>
@@ -923,15 +918,7 @@
       </w:r>
       <w:proofErr w:type="spellEnd"/>
       <w:r>
-        <w:t xml:space="preserve">, commonly referred to as Orchid Fleck Virus (OFV), is the </w:t>
-      </w:r>
-      <w:proofErr w:type="gramStart"/>
-      <w:r>
-        <w:t>type</w:t>
-      </w:r>
-      <w:proofErr w:type="gramEnd"/>
-      <w:r>
-        <w:t xml:space="preserve"> member for the genus </w:t>
+        <w:t xml:space="preserve">, commonly referred to as Orchid Fleck Virus (OFV), is the type member for the genus </w:t>
       </w:r>
       <w:proofErr w:type="spellStart"/>
       <w:r>
@@ -1662,15 +1649,7 @@
       </w:r>
       <w:proofErr w:type="spellEnd"/>
       <w:r>
-        <w:t xml:space="preserve"> Baker and Tuttle (1987) is suspected to contain cryptic species (Childers and Rodrigues 2011, </w:t>
-      </w:r>
-      <w:proofErr w:type="gramStart"/>
-      <w:r>
-        <w:t>Rodrigues</w:t>
-      </w:r>
-      <w:proofErr w:type="gramEnd"/>
-      <w:r>
-        <w:t xml:space="preserve"> and Childers 2013). </w:t>
+        <w:t xml:space="preserve"> Baker and Tuttle (1987) is suspected to contain cryptic species (Childers and Rodrigues 2011, Rodrigues and Childers 2013). </w:t>
       </w:r>
       <w:r>
         <w:t>New</w:t>
@@ -3473,15 +3452,7 @@
       </w:r>
       <w:proofErr w:type="spellEnd"/>
       <w:r>
-        <w:t>: Acari). (</w:t>
-      </w:r>
-      <w:proofErr w:type="gramStart"/>
-      <w:r>
-        <w:t>technical</w:t>
-      </w:r>
-      <w:proofErr w:type="gramEnd"/>
-      <w:r>
-        <w:t xml:space="preserve"> report No. 1706). The United States Department of Agriculture - Agricultural Research Service.</w:t>
+        <w:t>: Acari). (technical report No. 1706). The United States Department of Agriculture - Agricultural Research Service.</w:t>
       </w:r>
     </w:p>
     <w:p>
@@ -5040,15 +5011,7 @@
       </w:r>
       <w:proofErr w:type="spellEnd"/>
       <w:r>
-        <w:t xml:space="preserve"> mite transmission, biological </w:t>
-      </w:r>
-      <w:proofErr w:type="gramStart"/>
-      <w:r>
-        <w:t>properties</w:t>
-      </w:r>
-      <w:proofErr w:type="gramEnd"/>
-      <w:r>
-        <w:t xml:space="preserve"> and genome structure. Experimental and Applied Acarology. 30: 215–223.</w:t>
+        <w:t xml:space="preserve"> mite transmission, biological properties and genome structure. Experimental and Applied Acarology. 30: 215–223.</w:t>
       </w:r>
     </w:p>
     <w:p>
@@ -6917,13 +6880,8 @@
       </w:r>
       <w:proofErr w:type="spellEnd"/>
       <w:r>
-        <w:t xml:space="preserve">, collected from the landscape of northern </w:t>
-      </w:r>
-      <w:proofErr w:type="gramStart"/>
-      <w:r>
-        <w:t>Florida</w:t>
-      </w:r>
-      <w:proofErr w:type="gramEnd"/>
+        <w:t>, collected from the landscape of northern Florida</w:t>
+      </w:r>
     </w:p>
     <w:tbl>
       <w:tblPr>
@@ -7432,15 +7390,7 @@
       </w:r>
       <w:proofErr w:type="spellEnd"/>
       <w:r>
-        <w:t xml:space="preserve"> cv. ‘Silvery </w:t>
-      </w:r>
-      <w:proofErr w:type="gramStart"/>
-      <w:r>
-        <w:t>Sunproof</w:t>
-      </w:r>
-      <w:proofErr w:type="gramEnd"/>
-      <w:r>
-        <w:t>’</w:t>
+        <w:t xml:space="preserve"> cv. ‘Silvery Sunproof’</w:t>
       </w:r>
     </w:p>
     <w:p>
@@ -7478,13 +7428,8 @@
       </w:r>
       <w:proofErr w:type="spellEnd"/>
       <w:r>
-        <w:t xml:space="preserve">: (a) Detail of leaf chlorosis (b) Chlorosis appears similar to sun damage (c-d) Chlorotic ringspot may indicate early symptoms of </w:t>
-      </w:r>
-      <w:proofErr w:type="gramStart"/>
-      <w:r>
-        <w:t>OFV</w:t>
-      </w:r>
-      <w:proofErr w:type="gramEnd"/>
+        <w:t>: (a) Detail of leaf chlorosis (b) Chlorosis appears similar to sun damage (c-d) Chlorotic ringspot may indicate early symptoms of OFV</w:t>
+      </w:r>
     </w:p>
     <w:p>
       <w:pPr>

</xml_diff>